<commit_message>
Pictures en CV Back
</commit_message>
<xml_diff>
--- a/cv/backend/CV - Jesúus Hernández - Backend - EN.docx
+++ b/cv/backend/CV - Jesúus Hernández - Backend - EN.docx
@@ -8,6 +8,78 @@
           <w:rFonts w:asciiTheme="minorHAnsi" w:hAnsiTheme="minorHAnsi" w:cstheme="minorHAnsi"/>
         </w:rPr>
       </w:pPr>
+      <w:r>
+        <w:rPr>
+          <w:rFonts w:asciiTheme="minorHAnsi" w:hAnsiTheme="minorHAnsi" w:cstheme="minorHAnsi"/>
+          <w:noProof/>
+          <w:lang w:eastAsia="es-ES_tradnl"/>
+        </w:rPr>
+        <w:drawing>
+          <wp:anchor distT="0" distB="0" distL="114300" distR="114300" simplePos="0" relativeHeight="251928576" behindDoc="1" locked="0" layoutInCell="1" allowOverlap="1" wp14:anchorId="5FDECD07" wp14:editId="119308D9">
+            <wp:simplePos x="0" y="0"/>
+            <wp:positionH relativeFrom="page">
+              <wp:posOffset>5257800</wp:posOffset>
+            </wp:positionH>
+            <wp:positionV relativeFrom="paragraph">
+              <wp:posOffset>-920576</wp:posOffset>
+            </wp:positionV>
+            <wp:extent cx="2303145" cy="3119986"/>
+            <wp:effectExtent l="0" t="0" r="1905" b="4445"/>
+            <wp:wrapNone/>
+            <wp:docPr id="19" name="Imagen 19"/>
+            <wp:cNvGraphicFramePr>
+              <a:graphicFrameLocks xmlns:a="http://schemas.openxmlformats.org/drawingml/2006/main" noChangeAspect="1"/>
+            </wp:cNvGraphicFramePr>
+            <a:graphic xmlns:a="http://schemas.openxmlformats.org/drawingml/2006/main">
+              <a:graphicData uri="http://schemas.openxmlformats.org/drawingml/2006/picture">
+                <pic:pic xmlns:pic="http://schemas.openxmlformats.org/drawingml/2006/picture">
+                  <pic:nvPicPr>
+                    <pic:cNvPr id="0" name="Picture 4"/>
+                    <pic:cNvPicPr>
+                      <a:picLocks noChangeAspect="1" noChangeArrowheads="1"/>
+                    </pic:cNvPicPr>
+                  </pic:nvPicPr>
+                  <pic:blipFill rotWithShape="1">
+                    <a:blip r:embed="rId8">
+                      <a:extLst>
+                        <a:ext uri="{28A0092B-C50C-407E-A947-70E740481C1C}">
+                          <a14:useLocalDpi xmlns:a14="http://schemas.microsoft.com/office/drawing/2010/main" val="0"/>
+                        </a:ext>
+                      </a:extLst>
+                    </a:blip>
+                    <a:srcRect b="11502"/>
+                    <a:stretch/>
+                  </pic:blipFill>
+                  <pic:spPr bwMode="auto">
+                    <a:xfrm>
+                      <a:off x="0" y="0"/>
+                      <a:ext cx="2303476" cy="3120434"/>
+                    </a:xfrm>
+                    <a:prstGeom prst="rect">
+                      <a:avLst/>
+                    </a:prstGeom>
+                    <a:noFill/>
+                    <a:ln>
+                      <a:noFill/>
+                    </a:ln>
+                    <a:extLst>
+                      <a:ext uri="{53640926-AAD7-44D8-BBD7-CCE9431645EC}">
+                        <a14:shadowObscured xmlns:a14="http://schemas.microsoft.com/office/drawing/2010/main"/>
+                      </a:ext>
+                    </a:extLst>
+                  </pic:spPr>
+                </pic:pic>
+              </a:graphicData>
+            </a:graphic>
+            <wp14:sizeRelH relativeFrom="page">
+              <wp14:pctWidth>0</wp14:pctWidth>
+            </wp14:sizeRelH>
+            <wp14:sizeRelV relativeFrom="page">
+              <wp14:pctHeight>0</wp14:pctHeight>
+            </wp14:sizeRelV>
+          </wp:anchor>
+        </w:drawing>
+      </w:r>
       <w:r>
         <w:rPr>
           <w:rFonts w:asciiTheme="minorHAnsi" w:hAnsiTheme="minorHAnsi" w:cstheme="minorHAnsi"/>
@@ -74,7 +146,39 @@
                                 <w:color w:val="808080" w:themeColor="background1" w:themeShade="80"/>
                                 <w:lang w:val="en-US"/>
                               </w:rPr>
-                              <w:t>Software developer dedicated to producing high-quality, readable, well-documented, and functional code. Always looking for the next project or challenge that will help improve my training and performance.</w:t>
+                              <w:t>Software developer dedicated to produc</w:t>
+                            </w:r>
+                            <w:r>
+                              <w:rPr>
+                                <w:rFonts w:ascii="Century Gothic" w:hAnsi="Century Gothic" w:cs="Tahoma"/>
+                                <w:color w:val="808080" w:themeColor="background1" w:themeShade="80"/>
+                                <w:lang w:val="en-US"/>
+                              </w:rPr>
+                              <w:t>e</w:t>
+                            </w:r>
+                            <w:r>
+                              <w:rPr>
+                                <w:rFonts w:ascii="Century Gothic" w:hAnsi="Century Gothic" w:cs="Tahoma"/>
+                                <w:color w:val="808080" w:themeColor="background1" w:themeShade="80"/>
+                                <w:lang w:val="en-US"/>
+                              </w:rPr>
+                              <w:t xml:space="preserve"> high-quality, readable, well-documented, and functional code. Always looking for the next project or challenge that will help</w:t>
+                            </w:r>
+                            <w:r>
+                              <w:rPr>
+                                <w:rFonts w:ascii="Century Gothic" w:hAnsi="Century Gothic" w:cs="Tahoma"/>
+                                <w:color w:val="808080" w:themeColor="background1" w:themeShade="80"/>
+                                <w:lang w:val="en-US"/>
+                              </w:rPr>
+                              <w:t xml:space="preserve"> me</w:t>
+                            </w:r>
+                            <w:r>
+                              <w:rPr>
+                                <w:rFonts w:ascii="Century Gothic" w:hAnsi="Century Gothic" w:cs="Tahoma"/>
+                                <w:color w:val="808080" w:themeColor="background1" w:themeShade="80"/>
+                                <w:lang w:val="en-US"/>
+                              </w:rPr>
+                              <w:t xml:space="preserve"> improve my training and performance.</w:t>
                             </w:r>
                           </w:p>
                           <w:p>
@@ -174,7 +278,39 @@
                           <w:color w:val="808080" w:themeColor="background1" w:themeShade="80"/>
                           <w:lang w:val="en-US"/>
                         </w:rPr>
-                        <w:t>Software developer dedicated to producing high-quality, readable, well-documented, and functional code. Always looking for the next project or challenge that will help improve my training and performance.</w:t>
+                        <w:t>Software developer dedicated to produc</w:t>
+                      </w:r>
+                      <w:r>
+                        <w:rPr>
+                          <w:rFonts w:ascii="Century Gothic" w:hAnsi="Century Gothic" w:cs="Tahoma"/>
+                          <w:color w:val="808080" w:themeColor="background1" w:themeShade="80"/>
+                          <w:lang w:val="en-US"/>
+                        </w:rPr>
+                        <w:t>e</w:t>
+                      </w:r>
+                      <w:r>
+                        <w:rPr>
+                          <w:rFonts w:ascii="Century Gothic" w:hAnsi="Century Gothic" w:cs="Tahoma"/>
+                          <w:color w:val="808080" w:themeColor="background1" w:themeShade="80"/>
+                          <w:lang w:val="en-US"/>
+                        </w:rPr>
+                        <w:t xml:space="preserve"> high-quality, readable, well-documented, and functional code. Always looking for the next project or challenge that will help</w:t>
+                      </w:r>
+                      <w:r>
+                        <w:rPr>
+                          <w:rFonts w:ascii="Century Gothic" w:hAnsi="Century Gothic" w:cs="Tahoma"/>
+                          <w:color w:val="808080" w:themeColor="background1" w:themeShade="80"/>
+                          <w:lang w:val="en-US"/>
+                        </w:rPr>
+                        <w:t xml:space="preserve"> me</w:t>
+                      </w:r>
+                      <w:r>
+                        <w:rPr>
+                          <w:rFonts w:ascii="Century Gothic" w:hAnsi="Century Gothic" w:cs="Tahoma"/>
+                          <w:color w:val="808080" w:themeColor="background1" w:themeShade="80"/>
+                          <w:lang w:val="en-US"/>
+                        </w:rPr>
+                        <w:t xml:space="preserve"> improve my training and performance.</w:t>
                       </w:r>
                     </w:p>
                     <w:p>
@@ -460,7 +596,7 @@
         <mc:AlternateContent>
           <mc:Choice Requires="wps">
             <w:drawing>
-              <wp:anchor distT="0" distB="0" distL="114300" distR="114300" simplePos="0" relativeHeight="251708416" behindDoc="0" locked="0" layoutInCell="1" allowOverlap="1" wp14:anchorId="0D9CF4E8" wp14:editId="38F9C2D7">
+              <wp:anchor distT="0" distB="0" distL="114300" distR="114300" simplePos="0" relativeHeight="251708416" behindDoc="0" locked="0" layoutInCell="1" allowOverlap="1" wp14:anchorId="0D9CF4E8" wp14:editId="1A3B8C9E">
                 <wp:simplePos x="0" y="0"/>
                 <wp:positionH relativeFrom="column">
                   <wp:posOffset>-428625</wp:posOffset>
@@ -585,76 +721,10 @@
           <w:noProof/>
           <w:lang w:eastAsia="es-ES_tradnl"/>
         </w:rPr>
-        <w:drawing>
-          <wp:anchor distT="0" distB="0" distL="114300" distR="114300" simplePos="0" relativeHeight="251745280" behindDoc="0" locked="0" layoutInCell="1" allowOverlap="1" wp14:anchorId="186A1021" wp14:editId="64949552">
-            <wp:simplePos x="0" y="0"/>
-            <wp:positionH relativeFrom="column">
-              <wp:posOffset>4201160</wp:posOffset>
-            </wp:positionH>
-            <wp:positionV relativeFrom="paragraph">
-              <wp:posOffset>-890270</wp:posOffset>
-            </wp:positionV>
-            <wp:extent cx="2500630" cy="3088640"/>
-            <wp:effectExtent l="0" t="0" r="0" b="0"/>
-            <wp:wrapNone/>
-            <wp:docPr id="63" name="Imagen 63"/>
-            <wp:cNvGraphicFramePr>
-              <a:graphicFrameLocks xmlns:a="http://schemas.openxmlformats.org/drawingml/2006/main" noChangeAspect="1"/>
-            </wp:cNvGraphicFramePr>
-            <a:graphic xmlns:a="http://schemas.openxmlformats.org/drawingml/2006/main">
-              <a:graphicData uri="http://schemas.openxmlformats.org/drawingml/2006/picture">
-                <pic:pic xmlns:pic="http://schemas.openxmlformats.org/drawingml/2006/picture">
-                  <pic:nvPicPr>
-                    <pic:cNvPr id="0" name="Picture 1456" descr="../Dropbox/AZURIUS/%5b00%5d_Azurius_Operationnel/%5b00%5d_Sites-Web/%5b00%5d_EN-COMMUN/%5b10%5d_CV-Premium-Templates/%5b01%5d_Fotos_Perfil_CV/foto-perfil-mujer"/>
-                    <pic:cNvPicPr>
-                      <a:picLocks noChangeAspect="1" noChangeArrowheads="1"/>
-                    </pic:cNvPicPr>
-                  </pic:nvPicPr>
-                  <pic:blipFill rotWithShape="1">
-                    <a:blip r:embed="rId8"/>
-                    <a:srcRect l="1218" t="2306" r="-1218" b="16062"/>
-                    <a:stretch/>
-                  </pic:blipFill>
-                  <pic:spPr bwMode="auto">
-                    <a:xfrm>
-                      <a:off x="0" y="0"/>
-                      <a:ext cx="2500630" cy="3088640"/>
-                    </a:xfrm>
-                    <a:prstGeom prst="rect">
-                      <a:avLst/>
-                    </a:prstGeom>
-                    <a:noFill/>
-                    <a:ln>
-                      <a:noFill/>
-                    </a:ln>
-                    <a:extLst>
-                      <a:ext uri="{53640926-AAD7-44D8-BBD7-CCE9431645EC}">
-                        <a14:shadowObscured xmlns:a14="http://schemas.microsoft.com/office/drawing/2010/main"/>
-                      </a:ext>
-                    </a:extLst>
-                  </pic:spPr>
-                </pic:pic>
-              </a:graphicData>
-            </a:graphic>
-            <wp14:sizeRelH relativeFrom="margin">
-              <wp14:pctWidth>0</wp14:pctWidth>
-            </wp14:sizeRelH>
-            <wp14:sizeRelV relativeFrom="margin">
-              <wp14:pctHeight>0</wp14:pctHeight>
-            </wp14:sizeRelV>
-          </wp:anchor>
-        </w:drawing>
-      </w:r>
-      <w:r>
-        <w:rPr>
-          <w:rFonts w:asciiTheme="minorHAnsi" w:hAnsiTheme="minorHAnsi" w:cstheme="minorHAnsi"/>
-          <w:noProof/>
-          <w:lang w:eastAsia="es-ES_tradnl"/>
-        </w:rPr>
         <mc:AlternateContent>
           <mc:Choice Requires="wps">
             <w:drawing>
-              <wp:anchor distT="0" distB="0" distL="114300" distR="114300" simplePos="0" relativeHeight="251617276" behindDoc="1" locked="0" layoutInCell="1" allowOverlap="1" wp14:anchorId="5173B5FE" wp14:editId="790EB408">
+              <wp:anchor distT="0" distB="0" distL="114300" distR="114300" simplePos="0" relativeHeight="251617276" behindDoc="1" locked="0" layoutInCell="1" allowOverlap="1" wp14:anchorId="5173B5FE" wp14:editId="5FC39F47">
                 <wp:simplePos x="0" y="0"/>
                 <wp:positionH relativeFrom="page">
                   <wp:posOffset>5257800</wp:posOffset>
@@ -1652,7 +1722,6 @@
                           <w:szCs w:val="22"/>
                         </w:rPr>
                       </w:pPr>
-                      <w:proofErr w:type="gramStart"/>
                       <w:r>
                         <w:rPr>
                           <w:rFonts w:ascii="Century Gothic" w:hAnsi="Century Gothic"/>
@@ -1662,79 +1731,14 @@
                         </w:rPr>
                         <w:t>Formaciones :</w:t>
                       </w:r>
-                      <w:proofErr w:type="gramEnd"/>
                       <w:r>
                         <w:rPr>
                           <w:rFonts w:ascii="Century Gothic" w:hAnsi="Century Gothic"/>
                           <w:sz w:val="22"/>
                           <w:szCs w:val="22"/>
                         </w:rPr>
-                        <w:t xml:space="preserve"> Diplomados, Congresos, </w:t>
-                      </w:r>
-                      <w:proofErr w:type="spellStart"/>
-                      <w:r>
-                        <w:rPr>
-                          <w:rFonts w:ascii="Century Gothic" w:hAnsi="Century Gothic"/>
-                          <w:sz w:val="22"/>
-                          <w:szCs w:val="22"/>
-                        </w:rPr>
-                        <w:t>xxxxxxxxxx</w:t>
-                      </w:r>
-                      <w:proofErr w:type="spellEnd"/>
-                      <w:r>
-                        <w:rPr>
-                          <w:rFonts w:ascii="Century Gothic" w:hAnsi="Century Gothic"/>
-                          <w:sz w:val="22"/>
-                          <w:szCs w:val="22"/>
-                        </w:rPr>
-                        <w:t xml:space="preserve"> </w:t>
-                      </w:r>
-                      <w:proofErr w:type="spellStart"/>
-                      <w:r>
-                        <w:rPr>
-                          <w:rFonts w:ascii="Century Gothic" w:hAnsi="Century Gothic"/>
-                          <w:sz w:val="22"/>
-                          <w:szCs w:val="22"/>
-                        </w:rPr>
-                        <w:t>xxxxxx</w:t>
-                      </w:r>
-                      <w:proofErr w:type="spellEnd"/>
-                      <w:r>
-                        <w:rPr>
-                          <w:rFonts w:ascii="Century Gothic" w:hAnsi="Century Gothic"/>
-                          <w:sz w:val="22"/>
-                          <w:szCs w:val="22"/>
-                        </w:rPr>
-                        <w:t xml:space="preserve"> </w:t>
-                      </w:r>
-                      <w:proofErr w:type="spellStart"/>
-                      <w:r>
-                        <w:rPr>
-                          <w:rFonts w:ascii="Century Gothic" w:hAnsi="Century Gothic"/>
-                          <w:sz w:val="22"/>
-                          <w:szCs w:val="22"/>
-                        </w:rPr>
-                        <w:t>xxxxxxxxx</w:t>
-                      </w:r>
-                      <w:proofErr w:type="spellEnd"/>
-                      <w:r>
-                        <w:rPr>
-                          <w:rFonts w:ascii="Century Gothic" w:hAnsi="Century Gothic"/>
-                          <w:sz w:val="22"/>
-                          <w:szCs w:val="22"/>
-                        </w:rPr>
-                        <w:t xml:space="preserve"> </w:t>
-                      </w:r>
-                      <w:proofErr w:type="spellStart"/>
-                      <w:r>
-                        <w:rPr>
-                          <w:rFonts w:ascii="Century Gothic" w:hAnsi="Century Gothic"/>
-                          <w:sz w:val="22"/>
-                          <w:szCs w:val="22"/>
-                        </w:rPr>
-                        <w:t>xxxxxxxxxxxxxxxxx</w:t>
-                      </w:r>
-                      <w:proofErr w:type="spellEnd"/>
+                        <w:t xml:space="preserve"> Diplomados, Congresos, xxxxxxxxxx xxxxxx xxxxxxxxx xxxxxxxxxxxxxxxxx</w:t>
+                      </w:r>
                     </w:p>
                     <w:p>
                       <w:pPr>
@@ -1759,25 +1763,7 @@
                           <w:sz w:val="22"/>
                           <w:szCs w:val="22"/>
                         </w:rPr>
-                        <w:t xml:space="preserve"> </w:t>
-                      </w:r>
-                      <w:proofErr w:type="spellStart"/>
-                      <w:r>
-                        <w:rPr>
-                          <w:rFonts w:ascii="Century Gothic" w:hAnsi="Century Gothic"/>
-                          <w:sz w:val="22"/>
-                          <w:szCs w:val="22"/>
-                        </w:rPr>
-                        <w:t>xxxxxxxxxxxxxxxxxxxxxxxxxxxxxx</w:t>
-                      </w:r>
-                      <w:proofErr w:type="spellEnd"/>
-                      <w:r>
-                        <w:rPr>
-                          <w:rFonts w:ascii="Century Gothic" w:hAnsi="Century Gothic"/>
-                          <w:sz w:val="22"/>
-                          <w:szCs w:val="22"/>
-                        </w:rPr>
-                        <w:t xml:space="preserve"> </w:t>
+                        <w:t xml:space="preserve"> xxxxxxxxxxxxxxxxxxxxxxxxxxxxxx </w:t>
                       </w:r>
                     </w:p>
                   </w:txbxContent>
@@ -2096,11 +2082,35 @@
                               <w:fldChar w:fldCharType="separate"/>
                             </w:r>
                             <w:r>
+                              <w:fldChar w:fldCharType="begin"/>
+                            </w:r>
+                            <w:r>
+                              <w:instrText xml:space="preserve"> INCLUDEPICTURE  "https://lh3.googleusercontent.com/-zZva6319EVE/AAAAAAAAAAI/AAAAAAAAAAA/zKFGBYMviqc/photo.jpg" \* MERGEFORMATINET </w:instrText>
+                            </w:r>
+                            <w:r>
+                              <w:fldChar w:fldCharType="separate"/>
+                            </w:r>
+                            <w:r>
+                              <w:fldChar w:fldCharType="begin"/>
+                            </w:r>
+                            <w:r>
+                              <w:instrText xml:space="preserve"> INCLUDEPICTURE  "https://lh3.googleusercontent.com/-zZva6319EVE/AAAAAAAAAAI/AAAAAAAAAAA/zKFGBYMviqc/photo.jpg" \* MERGEFORMATINET </w:instrText>
+                            </w:r>
+                            <w:r>
+                              <w:fldChar w:fldCharType="separate"/>
+                            </w:r>
+                            <w:r>
                               <w:pict w14:anchorId="0EEBD547">
                                 <v:shape id="_x0000_i1027" type="#_x0000_t75" style="width:31.95pt;height:31.95pt">
                                   <v:imagedata r:id="rId9" r:href="rId10" gain="109227f"/>
                                 </v:shape>
                               </w:pict>
+                            </w:r>
+                            <w:r>
+                              <w:fldChar w:fldCharType="end"/>
+                            </w:r>
+                            <w:r>
+                              <w:fldChar w:fldCharType="end"/>
                             </w:r>
                             <w:r>
                               <w:fldChar w:fldCharType="end"/>
@@ -2451,11 +2461,23 @@
                         <w:fldChar w:fldCharType="separate"/>
                       </w:r>
                       <w:r>
+                        <w:fldChar w:fldCharType="begin"/>
+                      </w:r>
+                      <w:r>
+                        <w:instrText xml:space="preserve"> INCLUDEPICTURE  "https://lh3.googleusercontent.com/-zZva6319EVE/AAAAAAAAAAI/AAAAAAAAAAA/zKFGBYMviqc/photo.jpg" \* MERGEFORMATINET </w:instrText>
+                      </w:r>
+                      <w:r>
+                        <w:fldChar w:fldCharType="separate"/>
+                      </w:r>
+                      <w:r>
                         <w:pict w14:anchorId="0EEBD547">
                           <v:shape id="_x0000_i1027" type="#_x0000_t75" style="width:31.95pt;height:31.95pt">
-                            <v:imagedata r:id="rId9" r:href="rId11" gain="109227f"/>
+                            <v:imagedata r:id="rId11" r:href="rId12" gain="109227f"/>
                           </v:shape>
                         </w:pict>
+                      </w:r>
+                      <w:r>
+                        <w:fldChar w:fldCharType="end"/>
                       </w:r>
                       <w:r>
                         <w:fldChar w:fldCharType="end"/>
@@ -3799,7 +3821,6 @@
                         </w:rPr>
                         <w:t xml:space="preserve">  </w:t>
                       </w:r>
-                      <w:proofErr w:type="spellStart"/>
                       <w:r>
                         <w:rPr>
                           <w:rFonts w:ascii="Century Gothic" w:hAnsi="Century Gothic"/>
@@ -3825,17 +3846,7 @@
                           <w:sz w:val="20"/>
                           <w:szCs w:val="20"/>
                         </w:rPr>
-                        <w:t>ana</w:t>
-                      </w:r>
-                      <w:proofErr w:type="spellEnd"/>
-                      <w:r>
-                        <w:rPr>
-                          <w:rFonts w:ascii="Century Gothic" w:hAnsi="Century Gothic"/>
-                          <w:color w:val="000000" w:themeColor="text1"/>
-                          <w:sz w:val="20"/>
-                          <w:szCs w:val="20"/>
-                        </w:rPr>
-                        <w:t>, Cuba</w:t>
+                        <w:t>ana, Cuba</w:t>
                       </w:r>
                       <w:r>
                         <w:rPr>
@@ -3907,10 +3918,10 @@
                     <pic:cNvPicPr/>
                   </pic:nvPicPr>
                   <pic:blipFill>
-                    <a:blip r:embed="rId12">
+                    <a:blip r:embed="rId13">
                       <a:extLst>
                         <a:ext uri="{96DAC541-7B7A-43D3-8B79-37D633B846F1}">
-                          <asvg:svgBlip xmlns:asvg="http://schemas.microsoft.com/office/drawing/2016/SVG/main" r:embed="rId13"/>
+                          <asvg:svgBlip xmlns:asvg="http://schemas.microsoft.com/office/drawing/2016/SVG/main" r:embed="rId14"/>
                         </a:ext>
                       </a:extLst>
                     </a:blip>
@@ -3968,10 +3979,10 @@
                     <pic:cNvPicPr/>
                   </pic:nvPicPr>
                   <pic:blipFill>
-                    <a:blip r:embed="rId14">
+                    <a:blip r:embed="rId15">
                       <a:extLst>
                         <a:ext uri="{96DAC541-7B7A-43D3-8B79-37D633B846F1}">
-                          <asvg:svgBlip xmlns:asvg="http://schemas.microsoft.com/office/drawing/2016/SVG/main" r:embed="rId15"/>
+                          <asvg:svgBlip xmlns:asvg="http://schemas.microsoft.com/office/drawing/2016/SVG/main" r:embed="rId16"/>
                         </a:ext>
                       </a:extLst>
                     </a:blip>
@@ -4029,10 +4040,10 @@
                     <pic:cNvPicPr/>
                   </pic:nvPicPr>
                   <pic:blipFill>
-                    <a:blip r:embed="rId16">
+                    <a:blip r:embed="rId17">
                       <a:extLst>
                         <a:ext uri="{96DAC541-7B7A-43D3-8B79-37D633B846F1}">
-                          <asvg:svgBlip xmlns:asvg="http://schemas.microsoft.com/office/drawing/2016/SVG/main" r:embed="rId17"/>
+                          <asvg:svgBlip xmlns:asvg="http://schemas.microsoft.com/office/drawing/2016/SVG/main" r:embed="rId18"/>
                         </a:ext>
                       </a:extLst>
                     </a:blip>
@@ -4084,7 +4095,7 @@
         <mc:AlternateContent>
           <mc:Choice Requires="wps">
             <w:drawing>
-              <wp:anchor distT="0" distB="0" distL="114300" distR="114300" simplePos="0" relativeHeight="251744256" behindDoc="1" locked="0" layoutInCell="1" allowOverlap="1" wp14:anchorId="60ADC5A8" wp14:editId="58BC742B">
+              <wp:anchor distT="0" distB="0" distL="114300" distR="114300" simplePos="0" relativeHeight="251744256" behindDoc="1" locked="0" layoutInCell="1" allowOverlap="1" wp14:anchorId="60ADC5A8" wp14:editId="246D6BC5">
                 <wp:simplePos x="0" y="0"/>
                 <wp:positionH relativeFrom="page">
                   <wp:posOffset>-10160</wp:posOffset>
@@ -4320,7 +4331,7 @@
                                           </pic:cNvPicPr>
                                         </pic:nvPicPr>
                                         <pic:blipFill>
-                                          <a:blip r:embed="rId18">
+                                          <a:blip r:embed="rId19">
                                             <a:extLst>
                                               <a:ext uri="{28A0092B-C50C-407E-A947-70E740481C1C}">
                                                 <a14:useLocalDpi xmlns:a14="http://schemas.microsoft.com/office/drawing/2010/main" val="0"/>
@@ -4674,7 +4685,7 @@
                                     </pic:cNvPicPr>
                                   </pic:nvPicPr>
                                   <pic:blipFill>
-                                    <a:blip r:embed="rId18">
+                                    <a:blip r:embed="rId19">
                                       <a:extLst>
                                         <a:ext uri="{28A0092B-C50C-407E-A947-70E740481C1C}">
                                           <a14:useLocalDpi xmlns:a14="http://schemas.microsoft.com/office/drawing/2010/main" val="0"/>
@@ -5027,7 +5038,6 @@
                           <w:color w:val="F2F2F2" w:themeColor="background1" w:themeShade="F2"/>
                         </w:rPr>
                       </w:pPr>
-                      <w:proofErr w:type="spellStart"/>
                       <w:r>
                         <w:rPr>
                           <w:rFonts w:ascii="Century Gothic" w:hAnsi="Century Gothic" w:cs="Tahoma"/>
@@ -5035,7 +5045,6 @@
                         </w:rPr>
                         <w:t>Databases</w:t>
                       </w:r>
-                      <w:proofErr w:type="spellEnd"/>
                       <w:r>
                         <w:rPr>
                           <w:rFonts w:ascii="Century Gothic" w:hAnsi="Century Gothic" w:cs="Tahoma"/>
@@ -5124,7 +5133,6 @@
                           <w:color w:val="F2F2F2" w:themeColor="background1" w:themeShade="F2"/>
                         </w:rPr>
                       </w:pPr>
-                      <w:proofErr w:type="spellStart"/>
                       <w:r>
                         <w:rPr>
                           <w:rFonts w:ascii="Century Gothic" w:hAnsi="Century Gothic" w:cs="Tahoma"/>
@@ -5132,7 +5140,6 @@
                         </w:rPr>
                         <w:t>ObjectBox</w:t>
                       </w:r>
-                      <w:proofErr w:type="spellEnd"/>
                     </w:p>
                   </w:txbxContent>
                 </v:textbox>
@@ -5452,30 +5459,12 @@
                           <w:color w:val="F2F2F2" w:themeColor="background1" w:themeShade="F2"/>
                         </w:rPr>
                       </w:pPr>
-                      <w:proofErr w:type="spellStart"/>
-                      <w:proofErr w:type="gramStart"/>
                       <w:r>
                         <w:rPr>
                           <w:rFonts w:ascii="Century Gothic" w:hAnsi="Century Gothic" w:cs="Tahoma"/>
                           <w:color w:val="F2F2F2" w:themeColor="background1" w:themeShade="F2"/>
                         </w:rPr>
-                        <w:t>Putty</w:t>
-                      </w:r>
-                      <w:proofErr w:type="spellEnd"/>
-                      <w:r>
-                        <w:rPr>
-                          <w:rFonts w:ascii="Century Gothic" w:hAnsi="Century Gothic" w:cs="Tahoma"/>
-                          <w:color w:val="F2F2F2" w:themeColor="background1" w:themeShade="F2"/>
-                        </w:rPr>
-                        <w:t>(</w:t>
-                      </w:r>
-                      <w:proofErr w:type="gramEnd"/>
-                      <w:r>
-                        <w:rPr>
-                          <w:rFonts w:ascii="Century Gothic" w:hAnsi="Century Gothic" w:cs="Tahoma"/>
-                          <w:color w:val="F2F2F2" w:themeColor="background1" w:themeShade="F2"/>
-                        </w:rPr>
-                        <w:t>SSH Client)</w:t>
+                        <w:t>Putty(SSH Client)</w:t>
                       </w:r>
                     </w:p>
                   </w:txbxContent>
@@ -5719,7 +5708,6 @@
                           <w:color w:val="F2F2F2" w:themeColor="background1" w:themeShade="F2"/>
                         </w:rPr>
                       </w:pPr>
-                      <w:proofErr w:type="spellStart"/>
                       <w:r>
                         <w:rPr>
                           <w:rFonts w:ascii="Century Gothic" w:hAnsi="Century Gothic" w:cs="Tahoma"/>
@@ -5732,31 +5720,7 @@
                           <w:rFonts w:ascii="Century Gothic" w:hAnsi="Century Gothic" w:cs="Tahoma"/>
                           <w:color w:val="F2F2F2" w:themeColor="background1" w:themeShade="F2"/>
                         </w:rPr>
-                        <w:t>hird</w:t>
-                      </w:r>
-                      <w:proofErr w:type="spellEnd"/>
-                      <w:r>
-                        <w:rPr>
-                          <w:rFonts w:ascii="Century Gothic" w:hAnsi="Century Gothic" w:cs="Tahoma"/>
-                          <w:color w:val="F2F2F2" w:themeColor="background1" w:themeShade="F2"/>
-                        </w:rPr>
-                        <w:t xml:space="preserve"> </w:t>
-                      </w:r>
-                      <w:proofErr w:type="spellStart"/>
-                      <w:r>
-                        <w:rPr>
-                          <w:rFonts w:ascii="Century Gothic" w:hAnsi="Century Gothic" w:cs="Tahoma"/>
-                          <w:color w:val="F2F2F2" w:themeColor="background1" w:themeShade="F2"/>
-                        </w:rPr>
-                        <w:t>party</w:t>
-                      </w:r>
-                      <w:proofErr w:type="spellEnd"/>
-                      <w:r>
-                        <w:rPr>
-                          <w:rFonts w:ascii="Century Gothic" w:hAnsi="Century Gothic" w:cs="Tahoma"/>
-                          <w:color w:val="F2F2F2" w:themeColor="background1" w:themeShade="F2"/>
-                        </w:rPr>
-                        <w:t xml:space="preserve"> api</w:t>
+                        <w:t>hird party api</w:t>
                       </w:r>
                       <w:r>
                         <w:rPr>
@@ -5824,7 +5788,6 @@
                           <w:color w:val="F2F2F2" w:themeColor="background1" w:themeShade="F2"/>
                         </w:rPr>
                       </w:pPr>
-                      <w:proofErr w:type="spellStart"/>
                       <w:r>
                         <w:rPr>
                           <w:rFonts w:ascii="Century Gothic" w:hAnsi="Century Gothic" w:cs="Tahoma"/>
@@ -5832,7 +5795,6 @@
                         </w:rPr>
                         <w:t>QuickBooks</w:t>
                       </w:r>
-                      <w:proofErr w:type="spellEnd"/>
                     </w:p>
                     <w:p>
                       <w:pPr>
@@ -5848,7 +5810,6 @@
                           <w:color w:val="F2F2F2" w:themeColor="background1" w:themeShade="F2"/>
                         </w:rPr>
                       </w:pPr>
-                      <w:proofErr w:type="spellStart"/>
                       <w:r>
                         <w:rPr>
                           <w:rFonts w:ascii="Century Gothic" w:hAnsi="Century Gothic" w:cs="Tahoma"/>
@@ -5856,7 +5817,6 @@
                         </w:rPr>
                         <w:t>Monday</w:t>
                       </w:r>
-                      <w:proofErr w:type="spellEnd"/>
                     </w:p>
                   </w:txbxContent>
                 </v:textbox>
@@ -6081,21 +6041,12 @@
                           <w:color w:val="F2F2F2" w:themeColor="background1" w:themeShade="F2"/>
                         </w:rPr>
                       </w:pPr>
-                      <w:proofErr w:type="spellStart"/>
                       <w:r>
                         <w:rPr>
                           <w:rFonts w:ascii="Century Gothic" w:hAnsi="Century Gothic" w:cs="Tahoma"/>
                           <w:color w:val="F2F2F2" w:themeColor="background1" w:themeShade="F2"/>
                         </w:rPr>
-                        <w:t>Version</w:t>
-                      </w:r>
-                      <w:proofErr w:type="spellEnd"/>
-                      <w:r>
-                        <w:rPr>
-                          <w:rFonts w:ascii="Century Gothic" w:hAnsi="Century Gothic" w:cs="Tahoma"/>
-                          <w:color w:val="F2F2F2" w:themeColor="background1" w:themeShade="F2"/>
-                        </w:rPr>
-                        <w:t xml:space="preserve"> control</w:t>
+                        <w:t>Version control</w:t>
                       </w:r>
                       <w:r>
                         <w:rPr>
@@ -6141,21 +6092,12 @@
                           <w:color w:val="F2F2F2" w:themeColor="background1" w:themeShade="F2"/>
                         </w:rPr>
                       </w:pPr>
-                      <w:proofErr w:type="spellStart"/>
                       <w:r>
                         <w:rPr>
                           <w:rFonts w:ascii="Century Gothic" w:hAnsi="Century Gothic" w:cs="Tahoma"/>
                           <w:color w:val="F2F2F2" w:themeColor="background1" w:themeShade="F2"/>
                         </w:rPr>
-                        <w:t>GitKraken</w:t>
-                      </w:r>
-                      <w:proofErr w:type="spellEnd"/>
-                      <w:r>
-                        <w:rPr>
-                          <w:rFonts w:ascii="Century Gothic" w:hAnsi="Century Gothic" w:cs="Tahoma"/>
-                          <w:color w:val="F2F2F2" w:themeColor="background1" w:themeShade="F2"/>
-                        </w:rPr>
-                        <w:t xml:space="preserve"> GUI</w:t>
+                        <w:t>GitKraken GUI</w:t>
                       </w:r>
                     </w:p>
                     <w:p>
@@ -6233,7 +6175,7 @@
         <mc:AlternateContent>
           <mc:Choice Requires="wps">
             <w:drawing>
-              <wp:anchor distT="0" distB="0" distL="114300" distR="114300" simplePos="0" relativeHeight="251669504" behindDoc="0" locked="0" layoutInCell="1" allowOverlap="1" wp14:anchorId="7373FBB5" wp14:editId="1C216AB9">
+              <wp:anchor distT="0" distB="0" distL="114300" distR="114300" simplePos="0" relativeHeight="251669504" behindDoc="0" locked="0" layoutInCell="1" allowOverlap="1" wp14:anchorId="7373FBB5" wp14:editId="76803BC7">
                 <wp:simplePos x="0" y="0"/>
                 <wp:positionH relativeFrom="column">
                   <wp:posOffset>-4464050</wp:posOffset>
@@ -6294,7 +6236,7 @@
           </mc:Choice>
           <mc:Fallback>
             <w:pict>
-              <v:shapetype w14:anchorId="606853D6" id="_x0000_t32" coordsize="21600,21600" o:spt="32" o:oned="t" path="m,l21600,21600e" filled="f">
+              <v:shapetype w14:anchorId="5FFB4E20" id="_x0000_t32" coordsize="21600,21600" o:spt="32" o:oned="t" path="m,l21600,21600e" filled="f">
                 <v:path arrowok="t" fillok="f" o:connecttype="none"/>
                 <o:lock v:ext="edit" shapetype="t"/>
               </v:shapetype>
@@ -6349,15 +6291,15 @@
         <mc:AlternateContent>
           <mc:Choice Requires="wps">
             <w:drawing>
-              <wp:anchor distT="0" distB="0" distL="114300" distR="114300" simplePos="0" relativeHeight="251727872" behindDoc="0" locked="0" layoutInCell="1" allowOverlap="1" wp14:anchorId="6B00E163" wp14:editId="342F6147">
+              <wp:anchor distT="0" distB="0" distL="114300" distR="114300" simplePos="0" relativeHeight="251727872" behindDoc="0" locked="0" layoutInCell="1" allowOverlap="1" wp14:anchorId="6B00E163" wp14:editId="228C305B">
                 <wp:simplePos x="0" y="0"/>
                 <wp:positionH relativeFrom="column">
-                  <wp:posOffset>-914399</wp:posOffset>
+                  <wp:posOffset>-913880</wp:posOffset>
                 </wp:positionH>
                 <wp:positionV relativeFrom="paragraph">
-                  <wp:posOffset>267579</wp:posOffset>
+                  <wp:posOffset>268432</wp:posOffset>
                 </wp:positionV>
-                <wp:extent cx="4960132" cy="287411"/>
+                <wp:extent cx="3602181" cy="287411"/>
                 <wp:effectExtent l="0" t="0" r="0" b="0"/>
                 <wp:wrapNone/>
                 <wp:docPr id="83" name="Rectangle 48"/>
@@ -6373,7 +6315,7 @@
                       <wps:spPr bwMode="auto">
                         <a:xfrm>
                           <a:off x="0" y="0"/>
-                          <a:ext cx="4960132" cy="287411"/>
+                          <a:ext cx="3602181" cy="287411"/>
                         </a:xfrm>
                         <a:prstGeom prst="rect">
                           <a:avLst/>
@@ -6429,7 +6371,7 @@
           </mc:Choice>
           <mc:Fallback>
             <w:pict>
-              <v:rect w14:anchorId="6B00E163" id="Rectangle 48" o:spid="_x0000_s1039" style="position:absolute;margin-left:-1in;margin-top:21.05pt;width:390.55pt;height:22.65pt;z-index:251727872;visibility:visible;mso-wrap-style:square;mso-width-percent:0;mso-height-percent:0;mso-wrap-distance-left:9pt;mso-wrap-distance-top:0;mso-wrap-distance-right:9pt;mso-wrap-distance-bottom:0;mso-position-horizontal:absolute;mso-position-horizontal-relative:text;mso-position-vertical:absolute;mso-position-vertical-relative:text;mso-width-percent:0;mso-height-percent:0;mso-width-relative:page;mso-height-relative:page;v-text-anchor:top" o:gfxdata="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" filled="f" stroked="f">
+              <v:rect w14:anchorId="6B00E163" id="Rectangle 48" o:spid="_x0000_s1039" style="position:absolute;margin-left:-71.95pt;margin-top:21.15pt;width:283.65pt;height:22.65pt;z-index:251727872;visibility:visible;mso-wrap-style:square;mso-width-percent:0;mso-height-percent:0;mso-wrap-distance-left:9pt;mso-wrap-distance-top:0;mso-wrap-distance-right:9pt;mso-wrap-distance-bottom:0;mso-position-horizontal:absolute;mso-position-horizontal-relative:text;mso-position-vertical:absolute;mso-position-vertical-relative:text;mso-width-percent:0;mso-height-percent:0;mso-width-relative:page;mso-height-relative:page;v-text-anchor:top" o:gfxdata="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" filled="f" stroked="f">
                 <v:textbox>
                   <w:txbxContent>
                     <w:p>
@@ -7355,9 +7297,8 @@
                           <w:sz w:val="13"/>
                           <w:szCs w:val="13"/>
                         </w:rPr>
-                        <w:t>(</w:t>
-                      </w:r>
-                      <w:proofErr w:type="spellStart"/>
+                        <w:t>(Ha</w:t>
+                      </w:r>
                       <w:r>
                         <w:rPr>
                           <w:rFonts w:ascii="Century Gothic" w:hAnsi="Century Gothic" w:cstheme="minorHAnsi"/>
@@ -7365,7 +7306,7 @@
                           <w:sz w:val="13"/>
                           <w:szCs w:val="13"/>
                         </w:rPr>
-                        <w:t>Ha</w:t>
+                        <w:t>v</w:t>
                       </w:r>
                       <w:r>
                         <w:rPr>
@@ -7374,18 +7315,277 @@
                           <w:sz w:val="13"/>
                           <w:szCs w:val="13"/>
                         </w:rPr>
-                        <w:t>v</w:t>
-                      </w:r>
-                      <w:r>
+                        <w:t>ana - Cuba)</w:t>
+                      </w:r>
+                    </w:p>
+                    <w:p>
+                      <w:pPr>
+                        <w:rPr>
+                          <w:rFonts w:ascii="Century Gothic" w:hAnsi="Century Gothic" w:cstheme="minorHAnsi"/>
+                          <w:color w:val="808080"/>
+                          <w:sz w:val="18"/>
+                          <w:szCs w:val="22"/>
+                        </w:rPr>
+                      </w:pPr>
+                    </w:p>
+                    <w:p>
+                      <w:pPr>
+                        <w:rPr>
+                          <w:rFonts w:ascii="Century Gothic" w:hAnsi="Century Gothic" w:cstheme="minorHAnsi"/>
+                          <w:color w:val="808080"/>
+                          <w:sz w:val="18"/>
+                          <w:szCs w:val="22"/>
+                        </w:rPr>
+                      </w:pPr>
+                    </w:p>
+                    <w:p>
+                      <w:pPr>
+                        <w:rPr>
+                          <w:rFonts w:ascii="Century Gothic" w:hAnsi="Century Gothic" w:cstheme="minorHAnsi"/>
+                          <w:color w:val="808080"/>
+                          <w:sz w:val="18"/>
+                          <w:szCs w:val="22"/>
+                        </w:rPr>
+                      </w:pPr>
+                    </w:p>
+                    <w:p>
+                      <w:pPr>
+                        <w:rPr>
+                          <w:rFonts w:ascii="Century Gothic" w:hAnsi="Century Gothic" w:cstheme="minorHAnsi"/>
+                          <w:color w:val="808080"/>
+                          <w:sz w:val="18"/>
+                          <w:szCs w:val="22"/>
+                        </w:rPr>
+                      </w:pPr>
+                    </w:p>
+                    <w:p>
+                      <w:pPr>
+                        <w:rPr>
+                          <w:rFonts w:ascii="Century Gothic" w:hAnsi="Century Gothic" w:cstheme="minorHAnsi"/>
+                          <w:color w:val="808080"/>
+                          <w:sz w:val="18"/>
+                          <w:szCs w:val="22"/>
+                        </w:rPr>
+                      </w:pPr>
+                    </w:p>
+                    <w:p>
+                      <w:pPr>
+                        <w:rPr>
+                          <w:rFonts w:ascii="Century Gothic" w:hAnsi="Century Gothic" w:cstheme="minorHAnsi"/>
+                          <w:color w:val="808080"/>
+                          <w:sz w:val="18"/>
+                          <w:szCs w:val="22"/>
+                        </w:rPr>
+                      </w:pPr>
+                    </w:p>
+                    <w:p>
+                      <w:pPr>
+                        <w:rPr>
+                          <w:rFonts w:ascii="Century Gothic" w:hAnsi="Century Gothic" w:cstheme="minorHAnsi"/>
+                          <w:color w:val="808080"/>
+                          <w:sz w:val="18"/>
+                          <w:szCs w:val="22"/>
+                        </w:rPr>
+                      </w:pPr>
+                    </w:p>
+                    <w:p>
+                      <w:pPr>
+                        <w:rPr>
+                          <w:rFonts w:ascii="Century Gothic" w:hAnsi="Century Gothic" w:cstheme="minorHAnsi"/>
+                          <w:color w:val="808080"/>
+                          <w:sz w:val="18"/>
+                          <w:szCs w:val="22"/>
+                        </w:rPr>
+                      </w:pPr>
+                    </w:p>
+                    <w:p>
+                      <w:pPr>
+                        <w:rPr>
+                          <w:rFonts w:ascii="Century Gothic" w:hAnsi="Century Gothic" w:cstheme="minorHAnsi"/>
+                          <w:color w:val="808080"/>
+                          <w:sz w:val="18"/>
+                          <w:szCs w:val="22"/>
+                        </w:rPr>
+                      </w:pPr>
+                    </w:p>
+                    <w:p>
+                      <w:pPr>
+                        <w:rPr>
+                          <w:rFonts w:ascii="Century Gothic" w:hAnsi="Century Gothic" w:cstheme="minorHAnsi"/>
+                          <w:color w:val="808080"/>
+                          <w:sz w:val="18"/>
+                          <w:szCs w:val="22"/>
+                        </w:rPr>
+                      </w:pPr>
+                    </w:p>
+                    <w:p>
+                      <w:pPr>
+                        <w:rPr>
+                          <w:rFonts w:ascii="Century Gothic" w:hAnsi="Century Gothic" w:cstheme="minorHAnsi"/>
+                          <w:color w:val="808080"/>
+                          <w:sz w:val="18"/>
+                          <w:szCs w:val="22"/>
+                        </w:rPr>
+                      </w:pPr>
+                    </w:p>
+                    <w:p>
+                      <w:pPr>
+                        <w:rPr>
+                          <w:rFonts w:ascii="Century Gothic" w:hAnsi="Century Gothic" w:cstheme="minorHAnsi"/>
+                          <w:color w:val="808080"/>
+                          <w:sz w:val="18"/>
+                          <w:szCs w:val="22"/>
+                        </w:rPr>
+                      </w:pPr>
+                    </w:p>
+                    <w:p>
+                      <w:pPr>
+                        <w:rPr>
+                          <w:rFonts w:ascii="Century Gothic" w:hAnsi="Century Gothic" w:cstheme="minorHAnsi"/>
+                          <w:color w:val="808080"/>
+                          <w:sz w:val="18"/>
+                          <w:szCs w:val="22"/>
+                        </w:rPr>
+                      </w:pPr>
+                    </w:p>
+                    <w:p>
+                      <w:pPr>
+                        <w:rPr>
+                          <w:rFonts w:ascii="Century Gothic" w:hAnsi="Century Gothic" w:cstheme="minorHAnsi"/>
+                          <w:color w:val="808080"/>
+                          <w:sz w:val="22"/>
+                          <w:szCs w:val="28"/>
+                        </w:rPr>
+                      </w:pPr>
+                    </w:p>
+                    <w:p>
+                      <w:pPr>
+                        <w:rPr>
+                          <w:rFonts w:ascii="Century Gothic" w:hAnsi="Century Gothic" w:cstheme="minorHAnsi"/>
+                          <w:color w:val="808080"/>
+                          <w:sz w:val="12"/>
+                          <w:szCs w:val="16"/>
+                        </w:rPr>
+                      </w:pPr>
+                    </w:p>
+                    <w:p>
+                      <w:pPr>
+                        <w:rPr>
+                          <w:rFonts w:ascii="Century Gothic" w:hAnsi="Century Gothic" w:cstheme="minorHAnsi"/>
+                          <w:color w:val="808080"/>
+                          <w:sz w:val="12"/>
+                          <w:szCs w:val="16"/>
+                        </w:rPr>
+                      </w:pPr>
+                    </w:p>
+                    <w:p>
+                      <w:pPr>
+                        <w:rPr>
+                          <w:rFonts w:ascii="Century Gothic" w:hAnsi="Century Gothic" w:cstheme="minorHAnsi"/>
+                          <w:color w:val="808080"/>
+                          <w:sz w:val="12"/>
+                          <w:szCs w:val="16"/>
+                        </w:rPr>
+                      </w:pPr>
+                    </w:p>
+                    <w:p>
+                      <w:pPr>
+                        <w:rPr>
+                          <w:rFonts w:ascii="Century Gothic" w:hAnsi="Century Gothic" w:cstheme="minorHAnsi"/>
+                          <w:color w:val="808080"/>
+                          <w:sz w:val="12"/>
+                          <w:szCs w:val="16"/>
+                        </w:rPr>
+                      </w:pPr>
+                    </w:p>
+                    <w:p>
+                      <w:pPr>
+                        <w:rPr>
+                          <w:rFonts w:ascii="Century Gothic" w:hAnsi="Century Gothic" w:cstheme="minorHAnsi"/>
+                          <w:color w:val="808080"/>
+                          <w:sz w:val="12"/>
+                          <w:szCs w:val="16"/>
+                        </w:rPr>
+                      </w:pPr>
+                    </w:p>
+                    <w:p>
+                      <w:pPr>
+                        <w:rPr>
+                          <w:rFonts w:ascii="Century Gothic" w:hAnsi="Century Gothic" w:cstheme="minorHAnsi"/>
+                          <w:color w:val="808080"/>
+                          <w:sz w:val="12"/>
+                          <w:szCs w:val="16"/>
+                        </w:rPr>
+                      </w:pPr>
+                    </w:p>
+                    <w:p>
+                      <w:pPr>
+                        <w:rPr>
+                          <w:rFonts w:ascii="Century Gothic" w:hAnsi="Century Gothic" w:cstheme="minorHAnsi"/>
+                          <w:color w:val="808080"/>
+                          <w:sz w:val="12"/>
+                          <w:szCs w:val="16"/>
+                        </w:rPr>
+                      </w:pPr>
+                    </w:p>
+                    <w:p>
+                      <w:pPr>
+                        <w:rPr>
+                          <w:rFonts w:ascii="Century Gothic" w:hAnsi="Century Gothic" w:cstheme="minorHAnsi"/>
+                          <w:color w:val="808080"/>
+                          <w:sz w:val="12"/>
+                          <w:szCs w:val="16"/>
+                        </w:rPr>
+                      </w:pPr>
+                    </w:p>
+                    <w:p>
+                      <w:pPr>
+                        <w:rPr>
+                          <w:rFonts w:ascii="Century Gothic" w:hAnsi="Century Gothic" w:cstheme="minorHAnsi"/>
+                          <w:color w:val="808080"/>
+                          <w:sz w:val="16"/>
+                          <w:szCs w:val="20"/>
+                        </w:rPr>
+                      </w:pPr>
+                    </w:p>
+                    <w:p>
+                      <w:pPr>
+                        <w:rPr>
+                          <w:rFonts w:ascii="Century Gothic" w:hAnsi="Century Gothic" w:cstheme="minorHAnsi"/>
+                          <w:color w:val="808080"/>
+                          <w:sz w:val="8"/>
+                          <w:szCs w:val="12"/>
+                        </w:rPr>
+                      </w:pPr>
+                    </w:p>
+                    <w:p>
+                      <w:pPr>
+                        <w:rPr>
+                          <w:rFonts w:ascii="Century Gothic" w:hAnsi="Century Gothic" w:cstheme="minorHAnsi"/>
+                          <w:color w:val="808080"/>
+                          <w:sz w:val="15"/>
+                          <w:szCs w:val="15"/>
+                        </w:rPr>
+                      </w:pPr>
+                      <w:r>
+                        <w:rPr>
+                          <w:rFonts w:ascii="Century Gothic" w:hAnsi="Century Gothic" w:cstheme="minorHAnsi"/>
+                          <w:color w:val="808080"/>
+                          <w:sz w:val="15"/>
+                          <w:szCs w:val="15"/>
+                        </w:rPr>
+                        <w:t>2015 - 2023</w:t>
+                      </w:r>
+                    </w:p>
+                    <w:p>
+                      <w:pPr>
                         <w:rPr>
                           <w:rFonts w:ascii="Century Gothic" w:hAnsi="Century Gothic" w:cstheme="minorHAnsi"/>
                           <w:color w:val="808080"/>
                           <w:sz w:val="13"/>
                           <w:szCs w:val="13"/>
                         </w:rPr>
-                        <w:t>ana</w:t>
-                      </w:r>
-                      <w:proofErr w:type="spellEnd"/>
+                      </w:pPr>
                       <w:r>
                         <w:rPr>
                           <w:rFonts w:ascii="Century Gothic" w:hAnsi="Century Gothic" w:cstheme="minorHAnsi"/>
@@ -7393,277 +7593,17 @@
                           <w:sz w:val="13"/>
                           <w:szCs w:val="13"/>
                         </w:rPr>
-                        <w:t xml:space="preserve"> - Cuba)</w:t>
-                      </w:r>
-                    </w:p>
-                    <w:p>
-                      <w:pPr>
-                        <w:rPr>
-                          <w:rFonts w:ascii="Century Gothic" w:hAnsi="Century Gothic" w:cstheme="minorHAnsi"/>
-                          <w:color w:val="808080"/>
-                          <w:sz w:val="18"/>
-                          <w:szCs w:val="22"/>
-                        </w:rPr>
-                      </w:pPr>
-                    </w:p>
-                    <w:p>
-                      <w:pPr>
-                        <w:rPr>
-                          <w:rFonts w:ascii="Century Gothic" w:hAnsi="Century Gothic" w:cstheme="minorHAnsi"/>
-                          <w:color w:val="808080"/>
-                          <w:sz w:val="18"/>
-                          <w:szCs w:val="22"/>
-                        </w:rPr>
-                      </w:pPr>
-                    </w:p>
-                    <w:p>
-                      <w:pPr>
-                        <w:rPr>
-                          <w:rFonts w:ascii="Century Gothic" w:hAnsi="Century Gothic" w:cstheme="minorHAnsi"/>
-                          <w:color w:val="808080"/>
-                          <w:sz w:val="18"/>
-                          <w:szCs w:val="22"/>
-                        </w:rPr>
-                      </w:pPr>
-                    </w:p>
-                    <w:p>
-                      <w:pPr>
-                        <w:rPr>
-                          <w:rFonts w:ascii="Century Gothic" w:hAnsi="Century Gothic" w:cstheme="minorHAnsi"/>
-                          <w:color w:val="808080"/>
-                          <w:sz w:val="18"/>
-                          <w:szCs w:val="22"/>
-                        </w:rPr>
-                      </w:pPr>
-                    </w:p>
-                    <w:p>
-                      <w:pPr>
-                        <w:rPr>
-                          <w:rFonts w:ascii="Century Gothic" w:hAnsi="Century Gothic" w:cstheme="minorHAnsi"/>
-                          <w:color w:val="808080"/>
-                          <w:sz w:val="18"/>
-                          <w:szCs w:val="22"/>
-                        </w:rPr>
-                      </w:pPr>
-                    </w:p>
-                    <w:p>
-                      <w:pPr>
-                        <w:rPr>
-                          <w:rFonts w:ascii="Century Gothic" w:hAnsi="Century Gothic" w:cstheme="minorHAnsi"/>
-                          <w:color w:val="808080"/>
-                          <w:sz w:val="18"/>
-                          <w:szCs w:val="22"/>
-                        </w:rPr>
-                      </w:pPr>
-                    </w:p>
-                    <w:p>
-                      <w:pPr>
-                        <w:rPr>
-                          <w:rFonts w:ascii="Century Gothic" w:hAnsi="Century Gothic" w:cstheme="minorHAnsi"/>
-                          <w:color w:val="808080"/>
-                          <w:sz w:val="18"/>
-                          <w:szCs w:val="22"/>
-                        </w:rPr>
-                      </w:pPr>
-                    </w:p>
-                    <w:p>
-                      <w:pPr>
-                        <w:rPr>
-                          <w:rFonts w:ascii="Century Gothic" w:hAnsi="Century Gothic" w:cstheme="minorHAnsi"/>
-                          <w:color w:val="808080"/>
-                          <w:sz w:val="18"/>
-                          <w:szCs w:val="22"/>
-                        </w:rPr>
-                      </w:pPr>
-                    </w:p>
-                    <w:p>
-                      <w:pPr>
-                        <w:rPr>
-                          <w:rFonts w:ascii="Century Gothic" w:hAnsi="Century Gothic" w:cstheme="minorHAnsi"/>
-                          <w:color w:val="808080"/>
-                          <w:sz w:val="18"/>
-                          <w:szCs w:val="22"/>
-                        </w:rPr>
-                      </w:pPr>
-                    </w:p>
-                    <w:p>
-                      <w:pPr>
-                        <w:rPr>
-                          <w:rFonts w:ascii="Century Gothic" w:hAnsi="Century Gothic" w:cstheme="minorHAnsi"/>
-                          <w:color w:val="808080"/>
-                          <w:sz w:val="18"/>
-                          <w:szCs w:val="22"/>
-                        </w:rPr>
-                      </w:pPr>
-                    </w:p>
-                    <w:p>
-                      <w:pPr>
-                        <w:rPr>
-                          <w:rFonts w:ascii="Century Gothic" w:hAnsi="Century Gothic" w:cstheme="minorHAnsi"/>
-                          <w:color w:val="808080"/>
-                          <w:sz w:val="18"/>
-                          <w:szCs w:val="22"/>
-                        </w:rPr>
-                      </w:pPr>
-                    </w:p>
-                    <w:p>
-                      <w:pPr>
-                        <w:rPr>
-                          <w:rFonts w:ascii="Century Gothic" w:hAnsi="Century Gothic" w:cstheme="minorHAnsi"/>
-                          <w:color w:val="808080"/>
-                          <w:sz w:val="18"/>
-                          <w:szCs w:val="22"/>
-                        </w:rPr>
-                      </w:pPr>
-                    </w:p>
-                    <w:p>
-                      <w:pPr>
-                        <w:rPr>
-                          <w:rFonts w:ascii="Century Gothic" w:hAnsi="Century Gothic" w:cstheme="minorHAnsi"/>
-                          <w:color w:val="808080"/>
-                          <w:sz w:val="18"/>
-                          <w:szCs w:val="22"/>
-                        </w:rPr>
-                      </w:pPr>
-                    </w:p>
-                    <w:p>
-                      <w:pPr>
-                        <w:rPr>
-                          <w:rFonts w:ascii="Century Gothic" w:hAnsi="Century Gothic" w:cstheme="minorHAnsi"/>
-                          <w:color w:val="808080"/>
-                          <w:sz w:val="22"/>
-                          <w:szCs w:val="28"/>
-                        </w:rPr>
-                      </w:pPr>
-                    </w:p>
-                    <w:p>
-                      <w:pPr>
-                        <w:rPr>
-                          <w:rFonts w:ascii="Century Gothic" w:hAnsi="Century Gothic" w:cstheme="minorHAnsi"/>
-                          <w:color w:val="808080"/>
-                          <w:sz w:val="12"/>
-                          <w:szCs w:val="16"/>
-                        </w:rPr>
-                      </w:pPr>
-                    </w:p>
-                    <w:p>
-                      <w:pPr>
-                        <w:rPr>
-                          <w:rFonts w:ascii="Century Gothic" w:hAnsi="Century Gothic" w:cstheme="minorHAnsi"/>
-                          <w:color w:val="808080"/>
-                          <w:sz w:val="12"/>
-                          <w:szCs w:val="16"/>
-                        </w:rPr>
-                      </w:pPr>
-                    </w:p>
-                    <w:p>
-                      <w:pPr>
-                        <w:rPr>
-                          <w:rFonts w:ascii="Century Gothic" w:hAnsi="Century Gothic" w:cstheme="minorHAnsi"/>
-                          <w:color w:val="808080"/>
-                          <w:sz w:val="12"/>
-                          <w:szCs w:val="16"/>
-                        </w:rPr>
-                      </w:pPr>
-                    </w:p>
-                    <w:p>
-                      <w:pPr>
-                        <w:rPr>
-                          <w:rFonts w:ascii="Century Gothic" w:hAnsi="Century Gothic" w:cstheme="minorHAnsi"/>
-                          <w:color w:val="808080"/>
-                          <w:sz w:val="12"/>
-                          <w:szCs w:val="16"/>
-                        </w:rPr>
-                      </w:pPr>
-                    </w:p>
-                    <w:p>
-                      <w:pPr>
-                        <w:rPr>
-                          <w:rFonts w:ascii="Century Gothic" w:hAnsi="Century Gothic" w:cstheme="minorHAnsi"/>
-                          <w:color w:val="808080"/>
-                          <w:sz w:val="12"/>
-                          <w:szCs w:val="16"/>
-                        </w:rPr>
-                      </w:pPr>
-                    </w:p>
-                    <w:p>
-                      <w:pPr>
-                        <w:rPr>
-                          <w:rFonts w:ascii="Century Gothic" w:hAnsi="Century Gothic" w:cstheme="minorHAnsi"/>
-                          <w:color w:val="808080"/>
-                          <w:sz w:val="12"/>
-                          <w:szCs w:val="16"/>
-                        </w:rPr>
-                      </w:pPr>
-                    </w:p>
-                    <w:p>
-                      <w:pPr>
-                        <w:rPr>
-                          <w:rFonts w:ascii="Century Gothic" w:hAnsi="Century Gothic" w:cstheme="minorHAnsi"/>
-                          <w:color w:val="808080"/>
-                          <w:sz w:val="12"/>
-                          <w:szCs w:val="16"/>
-                        </w:rPr>
-                      </w:pPr>
-                    </w:p>
-                    <w:p>
-                      <w:pPr>
-                        <w:rPr>
-                          <w:rFonts w:ascii="Century Gothic" w:hAnsi="Century Gothic" w:cstheme="minorHAnsi"/>
-                          <w:color w:val="808080"/>
-                          <w:sz w:val="12"/>
-                          <w:szCs w:val="16"/>
-                        </w:rPr>
-                      </w:pPr>
-                    </w:p>
-                    <w:p>
-                      <w:pPr>
-                        <w:rPr>
-                          <w:rFonts w:ascii="Century Gothic" w:hAnsi="Century Gothic" w:cstheme="minorHAnsi"/>
-                          <w:color w:val="808080"/>
-                          <w:sz w:val="16"/>
-                          <w:szCs w:val="20"/>
-                        </w:rPr>
-                      </w:pPr>
-                    </w:p>
-                    <w:p>
-                      <w:pPr>
-                        <w:rPr>
-                          <w:rFonts w:ascii="Century Gothic" w:hAnsi="Century Gothic" w:cstheme="minorHAnsi"/>
-                          <w:color w:val="808080"/>
-                          <w:sz w:val="8"/>
-                          <w:szCs w:val="12"/>
-                        </w:rPr>
-                      </w:pPr>
-                    </w:p>
-                    <w:p>
-                      <w:pPr>
-                        <w:rPr>
-                          <w:rFonts w:ascii="Century Gothic" w:hAnsi="Century Gothic" w:cstheme="minorHAnsi"/>
-                          <w:color w:val="808080"/>
-                          <w:sz w:val="15"/>
-                          <w:szCs w:val="15"/>
-                        </w:rPr>
-                      </w:pPr>
-                      <w:r>
-                        <w:rPr>
-                          <w:rFonts w:ascii="Century Gothic" w:hAnsi="Century Gothic" w:cstheme="minorHAnsi"/>
-                          <w:color w:val="808080"/>
-                          <w:sz w:val="15"/>
-                          <w:szCs w:val="15"/>
-                        </w:rPr>
-                        <w:t>2015 - 2023</w:t>
-                      </w:r>
-                    </w:p>
-                    <w:p>
-                      <w:pPr>
+                        <w:t>(Ha</w:t>
+                      </w:r>
+                      <w:r>
                         <w:rPr>
                           <w:rFonts w:ascii="Century Gothic" w:hAnsi="Century Gothic" w:cstheme="minorHAnsi"/>
                           <w:color w:val="808080"/>
                           <w:sz w:val="13"/>
                           <w:szCs w:val="13"/>
                         </w:rPr>
-                      </w:pPr>
+                        <w:t>v</w:t>
+                      </w:r>
                       <w:r>
                         <w:rPr>
                           <w:rFonts w:ascii="Century Gothic" w:hAnsi="Century Gothic" w:cstheme="minorHAnsi"/>
@@ -7671,45 +7611,7 @@
                           <w:sz w:val="13"/>
                           <w:szCs w:val="13"/>
                         </w:rPr>
-                        <w:t>(</w:t>
-                      </w:r>
-                      <w:proofErr w:type="spellStart"/>
-                      <w:r>
-                        <w:rPr>
-                          <w:rFonts w:ascii="Century Gothic" w:hAnsi="Century Gothic" w:cstheme="minorHAnsi"/>
-                          <w:color w:val="808080"/>
-                          <w:sz w:val="13"/>
-                          <w:szCs w:val="13"/>
-                        </w:rPr>
-                        <w:t>Ha</w:t>
-                      </w:r>
-                      <w:r>
-                        <w:rPr>
-                          <w:rFonts w:ascii="Century Gothic" w:hAnsi="Century Gothic" w:cstheme="minorHAnsi"/>
-                          <w:color w:val="808080"/>
-                          <w:sz w:val="13"/>
-                          <w:szCs w:val="13"/>
-                        </w:rPr>
-                        <w:t>v</w:t>
-                      </w:r>
-                      <w:r>
-                        <w:rPr>
-                          <w:rFonts w:ascii="Century Gothic" w:hAnsi="Century Gothic" w:cstheme="minorHAnsi"/>
-                          <w:color w:val="808080"/>
-                          <w:sz w:val="13"/>
-                          <w:szCs w:val="13"/>
-                        </w:rPr>
-                        <w:t>ana</w:t>
-                      </w:r>
-                      <w:proofErr w:type="spellEnd"/>
-                      <w:r>
-                        <w:rPr>
-                          <w:rFonts w:ascii="Century Gothic" w:hAnsi="Century Gothic" w:cstheme="minorHAnsi"/>
-                          <w:color w:val="808080"/>
-                          <w:sz w:val="13"/>
-                          <w:szCs w:val="13"/>
-                        </w:rPr>
-                        <w:t xml:space="preserve"> - Cuba)</w:t>
+                        <w:t>ana - Cuba)</w:t>
                       </w:r>
                     </w:p>
                     <w:p>
@@ -8160,7 +8062,6 @@
                               <w:spacing w:line="276" w:lineRule="auto"/>
                               <w:rPr>
                                 <w:rFonts w:ascii="Century Gothic" w:hAnsi="Century Gothic" w:cstheme="minorHAnsi"/>
-                                <w:color w:val="000000"/>
                                 <w:sz w:val="18"/>
                                 <w:szCs w:val="16"/>
                                 <w:lang w:val="en-US"/>
@@ -8169,12 +8070,29 @@
                             <w:r>
                               <w:rPr>
                                 <w:rFonts w:ascii="Century Gothic" w:hAnsi="Century Gothic" w:cstheme="minorHAnsi"/>
-                                <w:color w:val="000000"/>
                                 <w:sz w:val="18"/>
                                 <w:szCs w:val="16"/>
                                 <w:lang w:val="en-US"/>
                               </w:rPr>
-                              <w:t>Efficient design and implementation of information structuring in MySQL and PostgreSQL databases.</w:t>
+                              <w:t xml:space="preserve">Efficient design and implementation of </w:t>
+                            </w:r>
+                            <w:r>
+                              <w:rPr>
+                                <w:rFonts w:ascii="Century Gothic" w:hAnsi="Century Gothic" w:cstheme="minorHAnsi"/>
+                                <w:sz w:val="18"/>
+                                <w:szCs w:val="16"/>
+                                <w:lang w:val="en-US"/>
+                              </w:rPr>
+                              <w:t>data</w:t>
+                            </w:r>
+                            <w:r>
+                              <w:rPr>
+                                <w:rFonts w:ascii="Century Gothic" w:hAnsi="Century Gothic" w:cstheme="minorHAnsi"/>
+                                <w:sz w:val="18"/>
+                                <w:szCs w:val="16"/>
+                                <w:lang w:val="en-US"/>
+                              </w:rPr>
+                              <w:t xml:space="preserve"> structuring in MySQL and PostgreSQL databases.</w:t>
                             </w:r>
                           </w:p>
                           <w:p>
@@ -8201,9 +8119,8 @@
                                 <w:szCs w:val="16"/>
                                 <w:lang w:val="en-US"/>
                               </w:rPr>
-                              <w:t xml:space="preserve">Code version control using Git, and database version control using </w:t>
-                            </w:r>
-                            <w:proofErr w:type="spellStart"/>
+                              <w:t>Code version control using Git, and database version control using Fly</w:t>
+                            </w:r>
                             <w:r>
                               <w:rPr>
                                 <w:rFonts w:ascii="Century Gothic" w:hAnsi="Century Gothic" w:cstheme="minorHAnsi"/>
@@ -8212,9 +8129,8 @@
                                 <w:szCs w:val="16"/>
                                 <w:lang w:val="en-US"/>
                               </w:rPr>
-                              <w:t>FlyWay</w:t>
-                            </w:r>
-                            <w:proofErr w:type="spellEnd"/>
+                              <w:t>w</w:t>
+                            </w:r>
                             <w:r>
                               <w:rPr>
                                 <w:rFonts w:ascii="Century Gothic" w:hAnsi="Century Gothic" w:cstheme="minorHAnsi"/>
@@ -8223,7 +8139,7 @@
                                 <w:szCs w:val="16"/>
                                 <w:lang w:val="en-US"/>
                               </w:rPr>
-                              <w:t xml:space="preserve"> between </w:t>
+                              <w:t xml:space="preserve">ay between </w:t>
                             </w:r>
                             <w:r>
                               <w:rPr>
@@ -8451,7 +8367,6 @@
                               <w:spacing w:line="276" w:lineRule="auto"/>
                               <w:rPr>
                                 <w:rFonts w:ascii="Century Gothic" w:hAnsi="Century Gothic" w:cstheme="minorHAnsi"/>
-                                <w:color w:val="000000"/>
                                 <w:sz w:val="18"/>
                                 <w:szCs w:val="16"/>
                                 <w:lang w:val="en-US"/>
@@ -8460,29 +8375,44 @@
                             <w:r>
                               <w:rPr>
                                 <w:rFonts w:ascii="Century Gothic" w:hAnsi="Century Gothic" w:cstheme="minorHAnsi"/>
-                                <w:color w:val="000000"/>
                                 <w:sz w:val="18"/>
                                 <w:szCs w:val="16"/>
                                 <w:lang w:val="en-US"/>
                               </w:rPr>
-                              <w:t xml:space="preserve">Development of projects applying SCRUM methodology and project and task managers such as Jira, Trello, </w:t>
-                            </w:r>
-                            <w:proofErr w:type="spellStart"/>
-                            <w:r>
-                              <w:rPr>
-                                <w:rFonts w:ascii="Century Gothic" w:hAnsi="Century Gothic" w:cstheme="minorHAnsi"/>
-                                <w:color w:val="000000"/>
+                              <w:t>Development of projects applying SCRUM methodology and project managers such as</w:t>
+                            </w:r>
+                            <w:r>
+                              <w:rPr>
+                                <w:rFonts w:ascii="Century Gothic" w:hAnsi="Century Gothic" w:cstheme="minorHAnsi"/>
                                 <w:sz w:val="18"/>
                                 <w:szCs w:val="16"/>
                                 <w:lang w:val="en-US"/>
                               </w:rPr>
+                              <w:t>:</w:t>
+                            </w:r>
+                            <w:r>
+                              <w:rPr>
+                                <w:rFonts w:ascii="Century Gothic" w:hAnsi="Century Gothic" w:cstheme="minorHAnsi"/>
+                                <w:sz w:val="18"/>
+                                <w:szCs w:val="16"/>
+                                <w:lang w:val="en-US"/>
+                              </w:rPr>
+                              <w:t xml:space="preserve"> Jira, Trello, </w:t>
+                            </w:r>
+                            <w:proofErr w:type="spellStart"/>
+                            <w:r>
+                              <w:rPr>
+                                <w:rFonts w:ascii="Century Gothic" w:hAnsi="Century Gothic" w:cstheme="minorHAnsi"/>
+                                <w:sz w:val="18"/>
+                                <w:szCs w:val="16"/>
+                                <w:lang w:val="en-US"/>
+                              </w:rPr>
                               <w:t>ClickUp</w:t>
                             </w:r>
                             <w:proofErr w:type="spellEnd"/>
                             <w:r>
                               <w:rPr>
                                 <w:rFonts w:ascii="Century Gothic" w:hAnsi="Century Gothic" w:cstheme="minorHAnsi"/>
-                                <w:color w:val="000000"/>
                                 <w:sz w:val="18"/>
                                 <w:szCs w:val="16"/>
                                 <w:lang w:val="en-US"/>
@@ -8808,29 +8738,7 @@
                           <w:szCs w:val="16"/>
                           <w:lang w:val="en-US"/>
                         </w:rPr>
-                        <w:t xml:space="preserve">Integration with third-party applications via APIs REST, GraphQL, SFTP and IMAP, such as: Docusign, Fluidpay, QuickBooks, Monday, Gmail, Outlook and </w:t>
-                      </w:r>
-                      <w:proofErr w:type="spellStart"/>
-                      <w:r>
-                        <w:rPr>
-                          <w:rFonts w:ascii="Century Gothic" w:hAnsi="Century Gothic" w:cstheme="minorHAnsi"/>
-                          <w:color w:val="000000"/>
-                          <w:sz w:val="18"/>
-                          <w:szCs w:val="16"/>
-                          <w:lang w:val="en-US"/>
-                        </w:rPr>
-                        <w:t>Protonmail</w:t>
-                      </w:r>
-                      <w:proofErr w:type="spellEnd"/>
-                      <w:r>
-                        <w:rPr>
-                          <w:rFonts w:ascii="Century Gothic" w:hAnsi="Century Gothic" w:cstheme="minorHAnsi"/>
-                          <w:color w:val="000000"/>
-                          <w:sz w:val="18"/>
-                          <w:szCs w:val="16"/>
-                          <w:lang w:val="en-US"/>
-                        </w:rPr>
-                        <w:t>, among other private ones.</w:t>
+                        <w:t>Integration with third-party applications via APIs REST, GraphQL, SFTP and IMAP, such as: Docusign, Fluidpay, QuickBooks, Monday, Gmail, Outlook and Protonmail, among other private ones.</w:t>
                       </w:r>
                     </w:p>
                     <w:p>
@@ -8843,7 +8751,6 @@
                         <w:spacing w:line="276" w:lineRule="auto"/>
                         <w:rPr>
                           <w:rFonts w:ascii="Century Gothic" w:hAnsi="Century Gothic" w:cstheme="minorHAnsi"/>
-                          <w:color w:val="000000"/>
                           <w:sz w:val="18"/>
                           <w:szCs w:val="16"/>
                           <w:lang w:val="en-US"/>
@@ -8852,12 +8759,29 @@
                       <w:r>
                         <w:rPr>
                           <w:rFonts w:ascii="Century Gothic" w:hAnsi="Century Gothic" w:cstheme="minorHAnsi"/>
-                          <w:color w:val="000000"/>
                           <w:sz w:val="18"/>
                           <w:szCs w:val="16"/>
                           <w:lang w:val="en-US"/>
                         </w:rPr>
-                        <w:t>Efficient design and implementation of information structuring in MySQL and PostgreSQL databases.</w:t>
+                        <w:t xml:space="preserve">Efficient design and implementation of </w:t>
+                      </w:r>
+                      <w:r>
+                        <w:rPr>
+                          <w:rFonts w:ascii="Century Gothic" w:hAnsi="Century Gothic" w:cstheme="minorHAnsi"/>
+                          <w:sz w:val="18"/>
+                          <w:szCs w:val="16"/>
+                          <w:lang w:val="en-US"/>
+                        </w:rPr>
+                        <w:t>data</w:t>
+                      </w:r>
+                      <w:r>
+                        <w:rPr>
+                          <w:rFonts w:ascii="Century Gothic" w:hAnsi="Century Gothic" w:cstheme="minorHAnsi"/>
+                          <w:sz w:val="18"/>
+                          <w:szCs w:val="16"/>
+                          <w:lang w:val="en-US"/>
+                        </w:rPr>
+                        <w:t xml:space="preserve"> structuring in MySQL and PostgreSQL databases.</w:t>
                       </w:r>
                     </w:p>
                     <w:p>
@@ -8884,9 +8808,8 @@
                           <w:szCs w:val="16"/>
                           <w:lang w:val="en-US"/>
                         </w:rPr>
-                        <w:t xml:space="preserve">Code version control using Git, and database version control using </w:t>
-                      </w:r>
-                      <w:proofErr w:type="spellStart"/>
+                        <w:t>Code version control using Git, and database version control using Fly</w:t>
+                      </w:r>
                       <w:r>
                         <w:rPr>
                           <w:rFonts w:ascii="Century Gothic" w:hAnsi="Century Gothic" w:cstheme="minorHAnsi"/>
@@ -8895,9 +8818,8 @@
                           <w:szCs w:val="16"/>
                           <w:lang w:val="en-US"/>
                         </w:rPr>
-                        <w:t>FlyWay</w:t>
-                      </w:r>
-                      <w:proofErr w:type="spellEnd"/>
+                        <w:t>w</w:t>
+                      </w:r>
                       <w:r>
                         <w:rPr>
                           <w:rFonts w:ascii="Century Gothic" w:hAnsi="Century Gothic" w:cstheme="minorHAnsi"/>
@@ -8906,7 +8828,7 @@
                           <w:szCs w:val="16"/>
                           <w:lang w:val="en-US"/>
                         </w:rPr>
-                        <w:t xml:space="preserve"> between </w:t>
+                        <w:t xml:space="preserve">ay between </w:t>
                       </w:r>
                       <w:r>
                         <w:rPr>
@@ -8999,7 +8921,6 @@
                           <w:lang w:val="en-US"/>
                         </w:rPr>
                       </w:pPr>
-                      <w:proofErr w:type="spellStart"/>
                       <w:r>
                         <w:rPr>
                           <w:rFonts w:ascii="Century Gothic" w:hAnsi="Century Gothic" w:cstheme="minorHAnsi"/>
@@ -9011,7 +8932,6 @@
                         </w:rPr>
                         <w:t>Feelancer</w:t>
                       </w:r>
-                      <w:proofErr w:type="spellEnd"/>
                       <w:r>
                         <w:rPr>
                           <w:rFonts w:ascii="Century Gothic" w:hAnsi="Century Gothic" w:cstheme="minorHAnsi"/>
@@ -9134,7 +9054,6 @@
                         <w:spacing w:line="276" w:lineRule="auto"/>
                         <w:rPr>
                           <w:rFonts w:ascii="Century Gothic" w:hAnsi="Century Gothic" w:cstheme="minorHAnsi"/>
-                          <w:color w:val="000000"/>
                           <w:sz w:val="18"/>
                           <w:szCs w:val="16"/>
                           <w:lang w:val="en-US"/>
@@ -9143,34 +9062,29 @@
                       <w:r>
                         <w:rPr>
                           <w:rFonts w:ascii="Century Gothic" w:hAnsi="Century Gothic" w:cstheme="minorHAnsi"/>
-                          <w:color w:val="000000"/>
                           <w:sz w:val="18"/>
                           <w:szCs w:val="16"/>
                           <w:lang w:val="en-US"/>
                         </w:rPr>
-                        <w:t xml:space="preserve">Development of projects applying SCRUM methodology and project and task managers such as Jira, Trello, </w:t>
-                      </w:r>
-                      <w:proofErr w:type="spellStart"/>
+                        <w:t>Development of projects applying SCRUM methodology and project managers such as</w:t>
+                      </w:r>
                       <w:r>
                         <w:rPr>
                           <w:rFonts w:ascii="Century Gothic" w:hAnsi="Century Gothic" w:cstheme="minorHAnsi"/>
-                          <w:color w:val="000000"/>
                           <w:sz w:val="18"/>
                           <w:szCs w:val="16"/>
                           <w:lang w:val="en-US"/>
                         </w:rPr>
-                        <w:t>ClickUp</w:t>
-                      </w:r>
-                      <w:proofErr w:type="spellEnd"/>
+                        <w:t>:</w:t>
+                      </w:r>
                       <w:r>
                         <w:rPr>
                           <w:rFonts w:ascii="Century Gothic" w:hAnsi="Century Gothic" w:cstheme="minorHAnsi"/>
-                          <w:color w:val="000000"/>
                           <w:sz w:val="18"/>
                           <w:szCs w:val="16"/>
                           <w:lang w:val="en-US"/>
                         </w:rPr>
-                        <w:t>, GitHub Issues and Miro.</w:t>
+                        <w:t xml:space="preserve"> Jira, Trello, ClickUp, GitHub Issues and Miro.</w:t>
                       </w:r>
                     </w:p>
                     <w:p>
@@ -9876,7 +9790,6 @@
                           <w:sz w:val="22"/>
                         </w:rPr>
                       </w:pPr>
-                      <w:proofErr w:type="spellStart"/>
                       <w:r>
                         <w:rPr>
                           <w:rFonts w:ascii="Century Gothic" w:hAnsi="Century Gothic" w:cs="Tahoma"/>
@@ -9884,7 +9797,6 @@
                         </w:rPr>
                         <w:t>Spanish</w:t>
                       </w:r>
-                      <w:proofErr w:type="spellEnd"/>
                       <w:r>
                         <w:rPr>
                           <w:rFonts w:ascii="Century Gothic" w:hAnsi="Century Gothic" w:cs="Tahoma"/>
@@ -9925,7 +9837,6 @@
                           <w:sz w:val="22"/>
                         </w:rPr>
                       </w:pPr>
-                      <w:proofErr w:type="spellStart"/>
                       <w:r>
                         <w:rPr>
                           <w:rFonts w:ascii="Century Gothic" w:hAnsi="Century Gothic" w:cs="Tahoma"/>
@@ -9933,7 +9844,6 @@
                         </w:rPr>
                         <w:t>Hebrew</w:t>
                       </w:r>
-                      <w:proofErr w:type="spellEnd"/>
                       <w:r>
                         <w:rPr>
                           <w:rFonts w:ascii="Century Gothic" w:hAnsi="Century Gothic" w:cs="Tahoma"/>
@@ -10834,7 +10744,7 @@
             <wp:effectExtent l="0" t="0" r="0" b="0"/>
             <wp:wrapNone/>
             <wp:docPr id="12" name="Imagen 12">
-              <a:hlinkClick xmlns:a="http://schemas.openxmlformats.org/drawingml/2006/main" r:id="rId19"/>
+              <a:hlinkClick xmlns:a="http://schemas.openxmlformats.org/drawingml/2006/main" r:id="rId20"/>
             </wp:docPr>
             <wp:cNvGraphicFramePr>
               <a:graphicFrameLocks xmlns:a="http://schemas.openxmlformats.org/drawingml/2006/main" noChangeAspect="1"/>
@@ -10844,14 +10754,14 @@
                 <pic:pic xmlns:pic="http://schemas.openxmlformats.org/drawingml/2006/picture">
                   <pic:nvPicPr>
                     <pic:cNvPr id="12" name="Imagen 12">
-                      <a:hlinkClick r:id="rId19"/>
+                      <a:hlinkClick r:id="rId20"/>
                     </pic:cNvPr>
                     <pic:cNvPicPr>
                       <a:picLocks noChangeAspect="1" noChangeArrowheads="1"/>
                     </pic:cNvPicPr>
                   </pic:nvPicPr>
                   <pic:blipFill>
-                    <a:blip r:embed="rId20"/>
+                    <a:blip r:embed="rId21"/>
                     <a:stretch>
                       <a:fillRect/>
                     </a:stretch>
@@ -10900,7 +10810,7 @@
             <wp:effectExtent l="0" t="0" r="0" b="0"/>
             <wp:wrapNone/>
             <wp:docPr id="1059" name="Imagen 1059">
-              <a:hlinkClick xmlns:a="http://schemas.openxmlformats.org/drawingml/2006/main" r:id="rId19"/>
+              <a:hlinkClick xmlns:a="http://schemas.openxmlformats.org/drawingml/2006/main" r:id="rId20"/>
             </wp:docPr>
             <wp:cNvGraphicFramePr>
               <a:graphicFrameLocks xmlns:a="http://schemas.openxmlformats.org/drawingml/2006/main" noChangeAspect="1"/>
@@ -10910,14 +10820,14 @@
                 <pic:pic xmlns:pic="http://schemas.openxmlformats.org/drawingml/2006/picture">
                   <pic:nvPicPr>
                     <pic:cNvPr id="1059" name="Imagen 1059">
-                      <a:hlinkClick r:id="rId19"/>
+                      <a:hlinkClick r:id="rId20"/>
                     </pic:cNvPr>
                     <pic:cNvPicPr>
                       <a:picLocks noChangeAspect="1" noChangeArrowheads="1"/>
                     </pic:cNvPicPr>
                   </pic:nvPicPr>
                   <pic:blipFill>
-                    <a:blip r:embed="rId21"/>
+                    <a:blip r:embed="rId22"/>
                     <a:stretch>
                       <a:fillRect/>
                     </a:stretch>
@@ -10968,7 +10878,7 @@
                 <wp:effectExtent l="0" t="0" r="0" b="4445"/>
                 <wp:wrapNone/>
                 <wp:docPr id="28" name="Cuadro de texto 28">
-                  <a:hlinkClick xmlns:a="http://schemas.openxmlformats.org/drawingml/2006/main" r:id="rId19"/>
+                  <a:hlinkClick xmlns:a="http://schemas.openxmlformats.org/drawingml/2006/main" r:id="rId20"/>
                 </wp:docPr>
                 <wp:cNvGraphicFramePr/>
                 <a:graphic xmlns:a="http://schemas.openxmlformats.org/drawingml/2006/main">
@@ -11093,41 +11003,13 @@
                           <w:sz w:val="28"/>
                         </w:rPr>
                       </w:pPr>
-                      <w:proofErr w:type="spellStart"/>
                       <w:r>
                         <w:rPr>
                           <w:rFonts w:ascii="Century Gothic" w:hAnsi="Century Gothic"/>
                           <w:sz w:val="20"/>
                           <w:szCs w:val="20"/>
                         </w:rPr>
-                        <w:t>jesus</w:t>
-                      </w:r>
-                      <w:proofErr w:type="spellEnd"/>
-                      <w:r>
-                        <w:rPr>
-                          <w:rFonts w:ascii="Century Gothic" w:hAnsi="Century Gothic"/>
-                          <w:sz w:val="20"/>
-                          <w:szCs w:val="20"/>
-                        </w:rPr>
-                        <w:t>-</w:t>
-                      </w:r>
-                      <w:proofErr w:type="spellStart"/>
-                      <w:r>
-                        <w:rPr>
-                          <w:rFonts w:ascii="Century Gothic" w:hAnsi="Century Gothic"/>
-                          <w:sz w:val="20"/>
-                          <w:szCs w:val="20"/>
-                        </w:rPr>
-                        <w:t>hernandez</w:t>
-                      </w:r>
-                      <w:proofErr w:type="spellEnd"/>
-                      <w:r>
-                        <w:rPr>
-                          <w:rFonts w:ascii="Century Gothic" w:hAnsi="Century Gothic"/>
-                          <w:sz w:val="20"/>
-                          <w:szCs w:val="20"/>
-                        </w:rPr>
-                        <w:t>-barrios</w:t>
+                        <w:t>jesus-hernandez-barrios</w:t>
                       </w:r>
                     </w:p>
                     <w:p>
@@ -11445,7 +11327,7 @@
                                 <w:lang w:val="en-US"/>
                               </w:rPr>
                             </w:pPr>
-                            <w:hyperlink r:id="rId22" w:history="1">
+                            <w:hyperlink r:id="rId23" w:history="1">
                               <w:r>
                                 <w:rPr>
                                   <w:rStyle w:val="Hipervnculo"/>
@@ -11663,7 +11545,7 @@
                           <w:lang w:val="en-US"/>
                         </w:rPr>
                       </w:pPr>
-                      <w:hyperlink r:id="rId23" w:history="1">
+                      <w:hyperlink r:id="rId24" w:history="1">
                         <w:r>
                           <w:rPr>
                             <w:rStyle w:val="Hipervnculo"/>
@@ -11902,7 +11784,16 @@
                                 <w:szCs w:val="22"/>
                                 <w:lang w:val="es-CU"/>
                               </w:rPr>
-                              <w:t>344 1463</w:t>
+                              <w:t>344 14</w:t>
+                            </w:r>
+                            <w:r>
+                              <w:rPr>
+                                <w:rFonts w:ascii="Century Gothic" w:hAnsi="Century Gothic" w:cstheme="minorHAnsi"/>
+                                <w:sz w:val="22"/>
+                                <w:szCs w:val="22"/>
+                                <w:lang w:val="es-CU"/>
+                              </w:rPr>
+                              <w:t>36</w:t>
                             </w:r>
                           </w:p>
                           <w:p>
@@ -12088,7 +11979,6 @@
                           <w:lang w:val="es-CU"/>
                         </w:rPr>
                       </w:pPr>
-                      <w:proofErr w:type="spellStart"/>
                       <w:r>
                         <w:rPr>
                           <w:rFonts w:ascii="Century Gothic" w:hAnsi="Century Gothic" w:cstheme="minorHAnsi"/>
@@ -12096,9 +11986,8 @@
                           <w:szCs w:val="22"/>
                           <w:lang w:val="es-CU"/>
                         </w:rPr>
-                        <w:t>Phone</w:t>
-                      </w:r>
-                      <w:proofErr w:type="spellEnd"/>
+                        <w:t xml:space="preserve">Phone </w:t>
+                      </w:r>
                       <w:r>
                         <w:rPr>
                           <w:rFonts w:ascii="Century Gothic" w:hAnsi="Century Gothic" w:cstheme="minorHAnsi"/>
@@ -12106,7 +11995,7 @@
                           <w:szCs w:val="22"/>
                           <w:lang w:val="es-CU"/>
                         </w:rPr>
-                        <w:t xml:space="preserve"> </w:t>
+                        <w:t xml:space="preserve">+53 5 </w:t>
                       </w:r>
                       <w:r>
                         <w:rPr>
@@ -12115,7 +12004,7 @@
                           <w:szCs w:val="22"/>
                           <w:lang w:val="es-CU"/>
                         </w:rPr>
-                        <w:t xml:space="preserve">+53 5 </w:t>
+                        <w:t>344 14</w:t>
                       </w:r>
                       <w:r>
                         <w:rPr>
@@ -12124,7 +12013,7 @@
                           <w:szCs w:val="22"/>
                           <w:lang w:val="es-CU"/>
                         </w:rPr>
-                        <w:t>344 1463</w:t>
+                        <w:t>36</w:t>
                       </w:r>
                     </w:p>
                     <w:p>
@@ -12354,7 +12243,7 @@
                 <wp:effectExtent l="0" t="0" r="0" b="5715"/>
                 <wp:wrapNone/>
                 <wp:docPr id="26" name="Cuadro de texto 26">
-                  <a:hlinkClick xmlns:a="http://schemas.openxmlformats.org/drawingml/2006/main" r:id="rId24"/>
+                  <a:hlinkClick xmlns:a="http://schemas.openxmlformats.org/drawingml/2006/main" r:id="rId25"/>
                 </wp:docPr>
                 <wp:cNvGraphicFramePr/>
                 <a:graphic xmlns:a="http://schemas.openxmlformats.org/drawingml/2006/main">
@@ -12477,7 +12366,7 @@
             <wp:effectExtent l="0" t="0" r="0" b="0"/>
             <wp:wrapNone/>
             <wp:docPr id="54" name="Imagen 54">
-              <a:hlinkClick xmlns:a="http://schemas.openxmlformats.org/drawingml/2006/main" r:id="rId24"/>
+              <a:hlinkClick xmlns:a="http://schemas.openxmlformats.org/drawingml/2006/main" r:id="rId25"/>
             </wp:docPr>
             <wp:cNvGraphicFramePr>
               <a:graphicFrameLocks xmlns:a="http://schemas.openxmlformats.org/drawingml/2006/main" noChangeAspect="1"/>
@@ -12487,14 +12376,14 @@
                 <pic:pic xmlns:pic="http://schemas.openxmlformats.org/drawingml/2006/picture">
                   <pic:nvPicPr>
                     <pic:cNvPr id="54" name="Imagen 54">
-                      <a:hlinkClick r:id="rId24"/>
+                      <a:hlinkClick r:id="rId25"/>
                     </pic:cNvPr>
                     <pic:cNvPicPr>
                       <a:picLocks noChangeAspect="1" noChangeArrowheads="1"/>
                     </pic:cNvPicPr>
                   </pic:nvPicPr>
                   <pic:blipFill>
-                    <a:blip r:embed="rId25"/>
+                    <a:blip r:embed="rId26"/>
                     <a:stretch>
                       <a:fillRect/>
                     </a:stretch>
@@ -12998,29 +12887,7 @@
                           <w:szCs w:val="22"/>
                           <w:lang w:val="en-US"/>
                         </w:rPr>
-                        <w:t xml:space="preserve">Technological University of Havana "José Antonio </w:t>
-                      </w:r>
-                      <w:proofErr w:type="spellStart"/>
-                      <w:r>
-                        <w:rPr>
-                          <w:rFonts w:ascii="Century Gothic" w:hAnsi="Century Gothic" w:cs="Tahoma"/>
-                          <w:color w:val="262626" w:themeColor="text1" w:themeTint="D9"/>
-                          <w:sz w:val="22"/>
-                          <w:szCs w:val="22"/>
-                          <w:lang w:val="en-US"/>
-                        </w:rPr>
-                        <w:t>Echeverría</w:t>
-                      </w:r>
-                      <w:proofErr w:type="spellEnd"/>
-                      <w:r>
-                        <w:rPr>
-                          <w:rFonts w:ascii="Century Gothic" w:hAnsi="Century Gothic" w:cs="Tahoma"/>
-                          <w:color w:val="262626" w:themeColor="text1" w:themeTint="D9"/>
-                          <w:sz w:val="22"/>
-                          <w:szCs w:val="22"/>
-                          <w:lang w:val="en-US"/>
-                        </w:rPr>
-                        <w:t>"</w:t>
+                        <w:t>Technological University of Havana "José Antonio Echeverría"</w:t>
                       </w:r>
                     </w:p>
                     <w:p>
@@ -13033,7 +12900,6 @@
                           <w:szCs w:val="22"/>
                         </w:rPr>
                       </w:pPr>
-                      <w:proofErr w:type="spellStart"/>
                       <w:r>
                         <w:rPr>
                           <w:rFonts w:ascii="Century Gothic" w:hAnsi="Century Gothic" w:cs="Tahoma"/>
@@ -13059,17 +12925,7 @@
                           <w:sz w:val="18"/>
                           <w:szCs w:val="22"/>
                         </w:rPr>
-                        <w:t>ana</w:t>
-                      </w:r>
-                      <w:proofErr w:type="spellEnd"/>
-                      <w:r>
-                        <w:rPr>
-                          <w:rFonts w:ascii="Century Gothic" w:hAnsi="Century Gothic" w:cs="Tahoma"/>
-                          <w:color w:val="262626" w:themeColor="text1" w:themeTint="D9"/>
-                          <w:sz w:val="18"/>
-                          <w:szCs w:val="22"/>
-                        </w:rPr>
-                        <w:t>, Cuba</w:t>
+                        <w:t>ana, Cuba</w:t>
                       </w:r>
                     </w:p>
                   </w:txbxContent>
@@ -13257,7 +13113,7 @@
 <w:numbering xmlns:wpc="http://schemas.microsoft.com/office/word/2010/wordprocessingCanvas" xmlns:cx="http://schemas.microsoft.com/office/drawing/2014/chartex" xmlns:cx1="http://schemas.microsoft.com/office/drawing/2015/9/8/chartex" xmlns:cx2="http://schemas.microsoft.com/office/drawing/2015/10/21/chartex" xmlns:cx3="http://schemas.microsoft.com/office/drawing/2016/5/9/chartex" xmlns:cx4="http://schemas.microsoft.com/office/drawing/2016/5/10/chartex" xmlns:cx5="http://schemas.microsoft.com/office/drawing/2016/5/11/chartex" xmlns:cx6="http://schemas.microsoft.com/office/drawing/2016/5/12/chartex" xmlns:cx7="http://schemas.microsoft.com/office/drawing/2016/5/13/chartex" xmlns:cx8="http://schemas.microsoft.com/office/drawing/2016/5/14/chartex" xmlns:mc="http://schemas.openxmlformats.org/markup-compatibility/2006" xmlns:aink="http://schemas.microsoft.com/office/drawing/2016/ink" xmlns:am3d="http://schemas.microsoft.com/office/drawing/2017/model3d" xmlns:o="urn:schemas-microsoft-com:office:office" xmlns:oel="http://schemas.microsoft.com/office/2019/extlst" xmlns:r="http://schemas.openxmlformats.org/officeDocument/2006/relationships" xmlns:m="http://schemas.openxmlformats.org/officeDocument/2006/math" xmlns:v="urn:schemas-microsoft-com:vml" xmlns:wp14="http://schemas.microsoft.com/office/word/2010/wordprocessingDrawing" xmlns:wp="http://schemas.openxmlformats.org/drawingml/2006/wordprocessingDrawing" xmlns:w10="urn:schemas-microsoft-com:office:word" xmlns:w="http://schemas.openxmlformats.org/wordprocessingml/2006/main" xmlns:w14="http://schemas.microsoft.com/office/word/2010/wordml" xmlns:w15="http://schemas.microsoft.com/office/word/2012/wordml" xmlns:w16cex="http://schemas.microsoft.com/office/word/2018/wordml/cex" xmlns:w16cid="http://schemas.microsoft.com/office/word/2016/wordml/cid" xmlns:w16="http://schemas.microsoft.com/office/word/2018/wordml" xmlns:w16sdtdh="http://schemas.microsoft.com/office/word/2020/wordml/sdtdatahash" xmlns:w16se="http://schemas.microsoft.com/office/word/2015/wordml/symex" xmlns:wpg="http://schemas.microsoft.com/office/word/2010/wordprocessingGroup" xmlns:wpi="http://schemas.microsoft.com/office/word/2010/wordprocessingInk" xmlns:wne="http://schemas.microsoft.com/office/word/2006/wordml" xmlns:wps="http://schemas.microsoft.com/office/word/2010/wordprocessingShape" mc:Ignorable="w14 w15 w16se w16cid w16 w16cex w16sdtdh wp14">
   <w:numPicBullet w:numPicBulletId="0">
     <w:pict>
-      <v:shapetype w14:anchorId="186A1021" id="_x0000_t75" coordsize="21600,21600" o:spt="75" o:preferrelative="t" path="m@4@5l@4@11@9@11@9@5xe" filled="f" stroked="f">
+      <v:shapetype w14:anchorId="0D9CF4E8" id="_x0000_t75" coordsize="21600,21600" o:spt="75" o:preferrelative="t" path="m@4@5l@4@11@9@11@9@5xe" filled="f" stroked="f">
         <v:stroke joinstyle="miter"/>
         <v:formulas>
           <v:f eqn="if lineDrawn pixelLineWidth 0"/>
@@ -13276,7 +13132,7 @@
         <v:path o:extrusionok="f" gradientshapeok="t" o:connecttype="rect"/>
         <o:lock v:ext="edit" aspectratio="t"/>
       </v:shapetype>
-      <v:shape id="_x0000_i1069" type="#_x0000_t75" style="width:12pt;height:12pt;visibility:visible" o:gfxdata="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" o:bullet="t">
+      <v:shape id="_x0000_i1101" type="#_x0000_t75" style="width:12pt;height:12pt;visibility:visible" o:gfxdata="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" o:bullet="t">
         <v:imagedata r:id="rId1" o:title=""/>
       </v:shape>
     </w:pict>

</xml_diff>